<commit_message>
generating more resume tests
</commit_message>
<xml_diff>
--- a/output/md_test_3_format_json_example.docx
+++ b/output/md_test_3_format_json_example.docx
@@ -21,6 +21,7 @@
       <w:r>
         <w:rPr>
           <w:b/>
+          <w:i w:val="0"/>
           <w:sz w:val="24"/>
         </w:rPr>
         <w:t>Contact Information:</w:t>
@@ -33,6 +34,7 @@
       <w:r>
         <w:rPr>
           <w:b/>
+          <w:i w:val="0"/>
           <w:sz w:val="24"/>
         </w:rPr>
         <w:t>Detail-oriented and analytical recent graduate with a B.A. in Economics and a certification in Elements of Computing from the University of Texas at Austin. Experienced in systems analysis, project management, and technical support, with strong programming skills and a keen interest in business analytics, data science, and financial analytics. Proven ability in SharePoint development, automation, and scripting, with a focus on enhancing user experience and system efficiency.</w:t>
@@ -46,6 +48,7 @@
       <w:r>
         <w:rPr>
           <w:b/>
+          <w:i w:val="0"/>
           <w:sz w:val="28"/>
         </w:rPr>
         <w:t>Professional Summary</w:t>
@@ -58,6 +61,7 @@
       <w:r>
         <w:rPr>
           <w:b/>
+          <w:i w:val="0"/>
           <w:sz w:val="28"/>
         </w:rPr>
         <w:t>Work Experience</w:t>
@@ -500,6 +504,7 @@
       <w:r>
         <w:rPr>
           <w:b/>
+          <w:i w:val="0"/>
           <w:sz w:val="28"/>
         </w:rPr>
         <w:t>Additional Experience</w:t>
@@ -532,6 +537,7 @@
       <w:r>
         <w:rPr>
           <w:b/>
+          <w:i w:val="0"/>
           <w:sz w:val="28"/>
         </w:rPr>
         <w:t>Education</w:t>
@@ -556,6 +562,7 @@
       <w:r>
         <w:rPr>
           <w:b/>
+          <w:i w:val="0"/>
           <w:sz w:val="28"/>
         </w:rPr>
         <w:t>Volunteer Experience</w:t>
@@ -592,6 +599,7 @@
       <w:r>
         <w:rPr>
           <w:b/>
+          <w:i w:val="0"/>
           <w:sz w:val="28"/>
         </w:rPr>
         <w:t>Professional Skills</w:t>
@@ -638,6 +646,7 @@
       <w:r>
         <w:rPr>
           <w:b/>
+          <w:i w:val="0"/>
           <w:sz w:val="28"/>
         </w:rPr>
         <w:t>Career Aspirations</w:t>
@@ -658,6 +667,7 @@
       <w:r>
         <w:rPr>
           <w:b/>
+          <w:i w:val="0"/>
           <w:sz w:val="28"/>
         </w:rPr>
         <w:t>References</w:t>
@@ -712,6 +722,7 @@
       <w:r>
         <w:rPr>
           <w:b/>
+          <w:i w:val="0"/>
           <w:sz w:val="28"/>
         </w:rPr>
         <w:t>Writing Samples</w:t>
@@ -736,6 +747,7 @@
       <w:r>
         <w:rPr>
           <w:b/>
+          <w:i w:val="0"/>
           <w:sz w:val="28"/>
         </w:rPr>
         <w:t>Presentation</w:t>

</xml_diff>